<commit_message>
15362|DOP_GIT PD1|1704357942896-Github CD Changes
</commit_message>
<xml_diff>
--- a/GlobalLink/de-DE/CS GlobalLink 2022.docx
+++ b/GlobalLink/de-DE/CS GlobalLink 2022.docx
@@ -1,7 +1,7 @@
 
 <file path=word/document.xml><?xml version="1.0" encoding="utf-8"?>
 <w:document xmlns:wpc="http://schemas.microsoft.com/office/word/2010/wordprocessingCanvas" xmlns:cx="http://schemas.microsoft.com/office/drawing/2014/chartex" xmlns:cx1="http://schemas.microsoft.com/office/drawing/2015/9/8/chartex" xmlns:cx2="http://schemas.microsoft.com/office/drawing/2015/10/21/chartex" xmlns:cx3="http://schemas.microsoft.com/office/drawing/2016/5/9/chartex" xmlns:cx4="http://schemas.microsoft.com/office/drawing/2016/5/10/chartex" xmlns:cx5="http://schemas.microsoft.com/office/drawing/2016/5/11/chartex" xmlns:mc="http://schemas.openxmlformats.org/markup-compatibility/2006" xmlns:o="urn:schemas-microsoft-com:office:office" xmlns:r="http://schemas.openxmlformats.org/officeDocument/2006/relationships" xmlns:m="http://schemas.openxmlformats.org/officeDocument/2006/math" xmlns:v="urn:schemas-microsoft-com:vml" xmlns:wp14="http://schemas.microsoft.com/office/word/2010/wordprocessingDrawing" xmlns:wp="http://schemas.openxmlformats.org/drawingml/2006/wordprocessingDrawing" xmlns:w10="urn:schemas-microsoft-com:office:word" xmlns:w="http://schemas.openxmlformats.org/wordprocessingml/2006/main" xmlns:w14="http://schemas.microsoft.com/office/word/2010/wordml" xmlns:w15="http://schemas.microsoft.com/office/word/2012/wordml" xmlns:wne="http://schemas.microsoft.com/office/word/2006/wordml" xmlns:wpg="http://schemas.microsoft.com/office/word/2010/wordprocessingGroup" xmlns:wpi="http://schemas.microsoft.com/office/word/2010/wordprocessingInk" xmlns:wps="http://schemas.microsoft.com/office/word/2010/wordprocessingShape" mc:Ignorable="w14 w15 wp14">
-  <!-- Generated by Aspose.Words for Java 21.10.0 -->
+  <!-- Generated by Aspose.Words for Java 23.6.0 -->
   <w:body>
     <w:p>
       <w:pPr>
@@ -344,7 +344,7 @@
           <w:cs w:val="0"/>
           <w:lang w:val="de-DE" w:eastAsia="fr-FR" w:bidi="ar-SA"/>
         </w:rPr>
-        <w:t>Als Vorzeigeanwendung der GlobalLink-Plattform kann Project Director einfach konfiguriert werden, um alle Übersetzungsanforderungen des Unternehmens zu erfüllen.</w:t>
+        <w:t>Als Flaggschiffanwendung der GlobalLink-Plattform kann Project Director einfach konfiguriert werden, um alle Übersetzungsanforderungen des Unternehmens zu erfüllen.</w:t>
       </w:r>
     </w:p>
     <w:p>
@@ -636,7 +636,7 @@
           <w:cs w:val="0"/>
           <w:lang w:val="de-DE" w:eastAsia="fr-FR" w:bidi="ar-SA"/>
         </w:rPr>
-        <w:t>Verwenden Sie GlobalLink Connect mit allen CMS-, PIM-, CCMS- oder E-Commerce-Plattformen</w:t>
+        <w:t>Verwenden Sie GlobalLink Connect mit jeder CMS-, PIM-, CCMS- oder E-Commerce-Plattform</w:t>
       </w:r>
     </w:p>
     <w:p>
@@ -688,7 +688,7 @@
           <w:cs w:val="0"/>
           <w:lang w:val="de-DE" w:eastAsia="fr-FR" w:bidi="ar-SA"/>
         </w:rPr>
-        <w:t>VENDOR-NEUTRAL-PLATTFORM</w:t>
+        <w:t>LIEFERANT-NEUTRALPLATTFORM</w:t>
       </w:r>
       <w:r>
         <w:rPr>
@@ -782,6 +782,42 @@
         <w:rPr>
           <w:rStyle w:val="DefaultParagraphFont"/>
           <w:rFonts w:ascii="Arial" w:eastAsia="Arial" w:hAnsi="Arial" w:cs="Arial"/>
+          <w:b w:val="0"/>
+          <w:bCs/>
+          <w:i w:val="0"/>
+          <w:iCs w:val="0"/>
+          <w:caps w:val="0"/>
+          <w:smallCaps w:val="0"/>
+          <w:strike w:val="0"/>
+          <w:dstrike w:val="0"/>
+          <w:outline w:val="0"/>
+          <w:shadow w:val="0"/>
+          <w:emboss w:val="0"/>
+          <w:imprint w:val="0"/>
+          <w:noProof w:val="0"/>
+          <w:vanish w:val="0"/>
+          <w:color w:val="666666"/>
+          <w:spacing w:val="0"/>
+          <w:w w:val="100"/>
+          <w:kern w:val="0"/>
+          <w:position w:val="0"/>
+          <w:sz w:val="16"/>
+          <w:szCs w:val="16"/>
+          <w:highlight w:val="none"/>
+          <w:u w:val="none" w:color="auto"/>
+          <w:bdr w:val="none" w:sz="0" w:space="0" w:color="auto"/>
+          <w:shd w:val="clear" w:color="auto" w:fill="auto"/>
+          <w:vertAlign w:val="baseline"/>
+          <w:rtl w:val="0"/>
+          <w:cs w:val="0"/>
+          <w:lang w:val="de-DE" w:eastAsia="fr-FR" w:bidi="ar-SA"/>
+        </w:rPr>
+        <w:t xml:space="preserve">MIT </w:t>
+      </w:r>
+      <w:r>
+        <w:rPr>
+          <w:rStyle w:val="DefaultParagraphFont"/>
+          <w:rFonts w:ascii="Arial" w:eastAsia="Arial" w:hAnsi="Arial" w:cs="Arial"/>
           <w:b/>
           <w:bCs/>
           <w:i w:val="0"/>
@@ -812,7 +848,7 @@
           <w:cs w:val="0"/>
           <w:lang w:val="de-DE" w:eastAsia="fr-FR" w:bidi="ar-SA"/>
         </w:rPr>
-        <w:t>ARBEITEN SIE MIT JEDEM FILE FORMAT Parsing Engines der</w:t>
+        <w:t>JEDEM DATEIFORMAT ARBEITEN</w:t>
       </w:r>
       <w:r>
         <w:rPr>
@@ -884,7 +920,7 @@
           <w:cs w:val="0"/>
           <w:lang w:val="de-DE" w:eastAsia="fr-FR" w:bidi="ar-SA"/>
         </w:rPr>
-        <w:t>nächsten Generation, extrahieren Sie Inhalte und bereiten Sie sie für die Übersetzung vor</w:t>
+        <w:t xml:space="preserve"> Parsing-Engines der nächsten Generation extrahieren Inhalte und bereiten sie für die Übersetzung vor</w:t>
       </w:r>
     </w:p>
     <w:p>
@@ -1184,7 +1220,7 @@
           <w:cs w:val="0"/>
           <w:lang w:val="de-DE" w:eastAsia="fr-FR" w:bidi="ar-SA"/>
         </w:rPr>
-        <w:t>UNTERNEHMENSBERICHTE Nahezu alle Datensätze in Echtzeit</w:t>
+        <w:t>UNTERNEHMENSBERICHTE</w:t>
       </w:r>
       <w:r>
         <w:rPr>
@@ -1256,7 +1292,7 @@
           <w:cs w:val="0"/>
           <w:lang w:val="de-DE" w:eastAsia="fr-FR" w:bidi="ar-SA"/>
         </w:rPr>
-        <w:t>anzeigen, um die Übersetzungseffizienz zu messen</w:t>
+        <w:t xml:space="preserve"> Nahezu alle Datensätze in Echtzeit anzeigen, um die Übersetzungseffizienz zu messen</w:t>
       </w:r>
     </w:p>
     <w:p>
@@ -1380,7 +1416,7 @@
           <w:cs w:val="0"/>
           <w:lang w:val="de-DE" w:eastAsia="fr-FR" w:bidi="ar-SA"/>
         </w:rPr>
-        <w:t>Verfolgen Sie alle Projekte in Echtzeit im gesamten Unternehmen, damit Sie nie eine Frist verpassen</w:t>
+        <w:t>Verfolgen Sie alle Projekte in Echtzeit im gesamten Unternehmen, damit Sie nie einen Termin verpassen</w:t>
       </w:r>
     </w:p>
     <w:p>
@@ -2033,6 +2069,10 @@
     <w:lsdException w:name="List Table 5 Dark Accent 6" w:uiPriority="50"/>
     <w:lsdException w:name="List Table 6 Colorful Accent 6" w:uiPriority="51"/>
     <w:lsdException w:name="List Table 7 Colorful Accent 6" w:uiPriority="52"/>
+    <w:lsdException w:name="Mention" w:semiHidden="1" w:unhideWhenUsed="1"/>
+    <w:lsdException w:name="Smart Hyperlink" w:semiHidden="1" w:unhideWhenUsed="1"/>
+    <w:lsdException w:name="Hashtag" w:semiHidden="1" w:unhideWhenUsed="1"/>
+    <w:lsdException w:name="Unresolved Mention" w:semiHidden="1" w:unhideWhenUsed="1"/>
   </w:latentStyles>
   <w:style w:type="paragraph" w:default="1" w:styleId="Normal">
     <w:name w:val="Normal"/>

</xml_diff>